<commit_message>
Update file names on Coding Standards
</commit_message>
<xml_diff>
--- a/Docs/tl4/Coding Standards Draft.docx
+++ b/Docs/tl4/Coding Standards Draft.docx
@@ -616,16 +616,15 @@
         </w:numPr>
       </w:pPr>
       <w:r>
-        <w:t>File names should be all lowercase with underscores</w:t>
-      </w:r>
-      <w:r>
-        <w:t xml:space="preserve"> </w:t>
-      </w:r>
-      <w:r>
-        <w:t>(_)</w:t>
-      </w:r>
-      <w:r>
-        <w:t xml:space="preserve"> separating each word</w:t>
+        <w:t xml:space="preserve">File names should be </w:t>
+      </w:r>
+      <w:proofErr w:type="gramStart"/>
+      <w:r>
+        <w:t>use</w:t>
+      </w:r>
+      <w:proofErr w:type="gramEnd"/>
+      <w:r>
+        <w:t xml:space="preserve"> Pascal Case</w:t>
       </w:r>
     </w:p>
     <w:p>
@@ -649,7 +648,13 @@
         </w:numPr>
       </w:pPr>
       <w:r>
-        <w:t>high_score.txt</w:t>
+        <w:t>PowerUpManager</w:t>
+      </w:r>
+      <w:r>
+        <w:t>.</w:t>
+      </w:r>
+      <w:r>
+        <w:t>cs</w:t>
       </w:r>
       <w:r>
         <w:t xml:space="preserve"> </w:t>

</xml_diff>